<commit_message>
Update Green Minds Optimization Report.docx
</commit_message>
<xml_diff>
--- a/Green Minds Optimization Report.docx
+++ b/Green Minds Optimization Report.docx
@@ -1,6 +1,6 @@
 
 <file path=word/document.xml><?xml version="1.0" encoding="utf-8"?>
-<w:document xmlns:wpc="http://schemas.microsoft.com/office/word/2010/wordprocessingCanvas" xmlns:cx="http://schemas.microsoft.com/office/drawing/2014/chartex" xmlns:cx1="http://schemas.microsoft.com/office/drawing/2015/9/8/chartex" xmlns:cx2="http://schemas.microsoft.com/office/drawing/2015/10/21/chartex" xmlns:cx3="http://schemas.microsoft.com/office/drawing/2016/5/9/chartex" xmlns:cx4="http://schemas.microsoft.com/office/drawing/2016/5/10/chartex" xmlns:cx5="http://schemas.microsoft.com/office/drawing/2016/5/11/chartex" xmlns:cx6="http://schemas.microsoft.com/office/drawing/2016/5/12/chartex" xmlns:cx7="http://schemas.microsoft.com/office/drawing/2016/5/13/chartex" xmlns:cx8="http://schemas.microsoft.com/office/drawing/2016/5/14/chartex" xmlns:mc="http://schemas.openxmlformats.org/markup-compatibility/2006" xmlns:aink="http://schemas.microsoft.com/office/drawing/2016/ink" xmlns:am3d="http://schemas.microsoft.com/office/drawing/2017/model3d" xmlns:o="urn:schemas-microsoft-com:office:office" xmlns:oel="http://schemas.microsoft.com/office/2019/extlst" xmlns:r="http://schemas.openxmlformats.org/officeDocument/2006/relationships" xmlns:m="http://schemas.openxmlformats.org/officeDocument/2006/math" xmlns:v="urn:schemas-microsoft-com:vml" xmlns:wp14="http://schemas.microsoft.com/office/word/2010/wordprocessingDrawing" xmlns:wp="http://schemas.openxmlformats.org/drawingml/2006/wordprocessingDrawing" xmlns:w10="urn:schemas-microsoft-com:office:word" xmlns:w="http://schemas.openxmlformats.org/wordprocessingml/2006/main" xmlns:w14="http://schemas.microsoft.com/office/word/2010/wordml" xmlns:w15="http://schemas.microsoft.com/office/word/2012/wordml" xmlns:w16cex="http://schemas.microsoft.com/office/word/2018/wordml/cex" xmlns:w16cid="http://schemas.microsoft.com/office/word/2016/wordml/cid" xmlns:w16="http://schemas.microsoft.com/office/word/2018/wordml" xmlns:w16sdtdh="http://schemas.microsoft.com/office/word/2020/wordml/sdtdatahash" xmlns:w16se="http://schemas.microsoft.com/office/word/2015/wordml/symex" xmlns:wpg="http://schemas.microsoft.com/office/word/2010/wordprocessingGroup" xmlns:wpi="http://schemas.microsoft.com/office/word/2010/wordprocessingInk" xmlns:wne="http://schemas.microsoft.com/office/word/2006/wordml" xmlns:wps="http://schemas.microsoft.com/office/word/2010/wordprocessingShape" mc:Ignorable="w14 w15 w16se w16cid w16 w16cex w16sdtdh wp14">
+<w:document xmlns:wpc="http://schemas.microsoft.com/office/word/2010/wordprocessingCanvas" xmlns:cx="http://schemas.microsoft.com/office/drawing/2014/chartex" xmlns:cx1="http://schemas.microsoft.com/office/drawing/2015/9/8/chartex" xmlns:cx2="http://schemas.microsoft.com/office/drawing/2015/10/21/chartex" xmlns:cx3="http://schemas.microsoft.com/office/drawing/2016/5/9/chartex" xmlns:cx4="http://schemas.microsoft.com/office/drawing/2016/5/10/chartex" xmlns:cx5="http://schemas.microsoft.com/office/drawing/2016/5/11/chartex" xmlns:cx6="http://schemas.microsoft.com/office/drawing/2016/5/12/chartex" xmlns:cx7="http://schemas.microsoft.com/office/drawing/2016/5/13/chartex" xmlns:cx8="http://schemas.microsoft.com/office/drawing/2016/5/14/chartex" xmlns:mc="http://schemas.openxmlformats.org/markup-compatibility/2006" xmlns:aink="http://schemas.microsoft.com/office/drawing/2016/ink" xmlns:am3d="http://schemas.microsoft.com/office/drawing/2017/model3d" xmlns:o="urn:schemas-microsoft-com:office:office" xmlns:oel="http://schemas.microsoft.com/office/2019/extlst" xmlns:r="http://schemas.openxmlformats.org/officeDocument/2006/relationships" xmlns:m="http://schemas.openxmlformats.org/officeDocument/2006/math" xmlns:v="urn:schemas-microsoft-com:vml" xmlns:wp14="http://schemas.microsoft.com/office/word/2010/wordprocessingDrawing" xmlns:wp="http://schemas.openxmlformats.org/drawingml/2006/wordprocessingDrawing" xmlns:w10="urn:schemas-microsoft-com:office:word" xmlns:w="http://schemas.openxmlformats.org/wordprocessingml/2006/main" xmlns:w14="http://schemas.microsoft.com/office/word/2010/wordml" xmlns:w15="http://schemas.microsoft.com/office/word/2012/wordml" xmlns:w16cex="http://schemas.microsoft.com/office/word/2018/wordml/cex" xmlns:w16cid="http://schemas.microsoft.com/office/word/2016/wordml/cid" xmlns:w16="http://schemas.microsoft.com/office/word/2018/wordml" xmlns:w16du="http://schemas.microsoft.com/office/word/2023/wordml/word16du" xmlns:w16sdtdh="http://schemas.microsoft.com/office/word/2020/wordml/sdtdatahash" xmlns:w16se="http://schemas.microsoft.com/office/word/2015/wordml/symex" xmlns:wpg="http://schemas.microsoft.com/office/word/2010/wordprocessingGroup" xmlns:wpi="http://schemas.microsoft.com/office/word/2010/wordprocessingInk" xmlns:wne="http://schemas.microsoft.com/office/word/2006/wordml" xmlns:wps="http://schemas.microsoft.com/office/word/2010/wordprocessingShape" mc:Ignorable="w14 w15 w16se w16cid w16 w16cex w16sdtdh wp14">
   <w:body>
     <w:p>
       <w:pPr>
@@ -164,9 +164,8 @@
           <w:sz w:val="22"/>
           <w:szCs w:val="22"/>
         </w:rPr>
-        <w:t xml:space="preserve">Optimization of resource allocation for online marketing campaigns is crucial in the digitization era and a standard problem in Operations Research. In this research paper, given the historical data for marketing campaigns, we attempt to predict digital engagement such as click-through rate using a regression and optimization approach to optimally allocate the spending. To evaluate the optimization of non-linear, non-differential objective functions we employ genetic algorithms as a robust approach. Our algorithms iteratively find the optimal solution, we allocate most of the budget to social channels across Audience type3 and 2. Finally, we discuss some underlying limitations in our approach and propose some recommendations for future </w:t>
-      </w:r>
-      <w:proofErr w:type="spellStart"/>
+        <w:t xml:space="preserve">Optimization of resource allocation for online marketing campaigns is crucial in the digitization era and a standard problem in Operations Research. In this research paper, given the historical data for marketing campaigns, we attempt to predict digital engagement such as click-through rate using a regression and optimization approach to optimally allocate the spending. To evaluate the optimization of non-linear, non-differential objective functions we employ genetic algorithms as a robust approach. Our algorithms iteratively find the optimal solution, we allocate most of the budget to social channels across Audience </w:t>
+      </w:r>
       <w:r>
         <w:rPr>
           <w:rFonts w:ascii="Times New Roman" w:hAnsi="Times New Roman" w:cs="Times New Roman"/>
@@ -175,7 +174,17 @@
           <w:sz w:val="22"/>
           <w:szCs w:val="22"/>
         </w:rPr>
-        <w:t>work.</w:t>
+        <w:t>T</w:t>
+      </w:r>
+      <w:r>
+        <w:rPr>
+          <w:rFonts w:ascii="Times New Roman" w:hAnsi="Times New Roman" w:cs="Times New Roman"/>
+          <w:b w:val="0"/>
+          <w:i/>
+          <w:sz w:val="22"/>
+          <w:szCs w:val="22"/>
+        </w:rPr>
+        <w:t>ype3 and 2. Finally, we discuss some underlying limitations in our approach and propose some recommendations for future work.</w:t>
       </w:r>
     </w:p>
     <w:p>
@@ -189,14 +198,7 @@
         <w:rPr>
           <w:rFonts w:ascii="Times New Roman" w:hAnsi="Times New Roman" w:cs="Times New Roman"/>
         </w:rPr>
-        <w:t>Introductio</w:t>
-      </w:r>
-      <w:proofErr w:type="spellEnd"/>
-      <w:r>
-        <w:rPr>
-          <w:rFonts w:ascii="Times New Roman" w:hAnsi="Times New Roman" w:cs="Times New Roman"/>
-        </w:rPr>
-        <w:t>n</w:t>
+        <w:t>Introduction</w:t>
       </w:r>
     </w:p>
     <w:p>
@@ -563,13 +565,7 @@
             <w:rPr>
               <w:rFonts w:ascii="Cambria Math" w:hAnsi="Cambria Math"/>
             </w:rPr>
-            <m:t>Clicks</m:t>
-          </m:r>
-          <m:r>
-            <w:rPr>
-              <w:rFonts w:ascii="Cambria Math" w:hAnsi="Cambria Math"/>
-            </w:rPr>
-            <m:t xml:space="preserve">= </m:t>
+            <m:t xml:space="preserve">Clicks= </m:t>
           </m:r>
           <m:sSub>
             <m:sSubPr>
@@ -996,25 +992,7 @@
         <w:pStyle w:val="hpeBody"/>
       </w:pPr>
       <w:r>
-        <w:t xml:space="preserve">To </w:t>
-      </w:r>
-      <w:r>
-        <w:t xml:space="preserve">optimally allocate budget for the campaign across </w:t>
-      </w:r>
-      <w:r>
-        <w:t>3</w:t>
-      </w:r>
-      <w:r>
-        <w:t xml:space="preserve"> channels and</w:t>
-      </w:r>
-      <w:r>
-        <w:t xml:space="preserve"> 5</w:t>
-      </w:r>
-      <w:r>
-        <w:t xml:space="preserve"> audience types</w:t>
-      </w:r>
-      <w:r>
-        <w:t xml:space="preserve">, we will have 15 </w:t>
+        <w:t xml:space="preserve">To optimally allocate budget for the campaign across 3 channels and 5 audience types, we will have 15 </w:t>
       </w:r>
       <w:proofErr w:type="gramStart"/>
       <w:r>
@@ -1574,13 +1552,7 @@
         <w:ind w:left="360"/>
       </w:pPr>
       <w:r>
-        <w:t xml:space="preserve">R-squared of </w:t>
-      </w:r>
-      <w:r>
-        <w:t xml:space="preserve">Random Forest Regressor </w:t>
-      </w:r>
-      <w:r>
-        <w:t>Impressions = 0.7343</w:t>
+        <w:t>R-squared of Random Forest Regressor Impressions = 0.7343</w:t>
       </w:r>
     </w:p>
     <w:p>
@@ -1609,7 +1581,14 @@
         </w:numPr>
       </w:pPr>
       <w:r>
-        <w:t xml:space="preserve">Optimization: Fitness Function </w:t>
+        <w:rPr>
+          <w:b/>
+          <w:bCs/>
+        </w:rPr>
+        <w:t>Optimization</w:t>
+      </w:r>
+      <w:r>
+        <w:t xml:space="preserve">: Fitness Function </w:t>
       </w:r>
       <w:proofErr w:type="gramStart"/>
       <w:r>
@@ -1658,18 +1637,6 @@
         </w:rPr>
         <w:t>The results are based on the optimization of the Click-through rate. The distribution of $1 million spending budget is as followed-</w:t>
       </w:r>
-    </w:p>
-    <w:p>
-      <w:pPr>
-        <w:widowControl/>
-        <w:autoSpaceDE/>
-        <w:autoSpaceDN/>
-        <w:adjustRightInd/>
-        <w:rPr>
-          <w:sz w:val="24"/>
-          <w:lang w:val="en-IN" w:eastAsia="en-GB"/>
-        </w:rPr>
-      </w:pPr>
     </w:p>
     <w:tbl>
       <w:tblPr>
@@ -2800,29 +2767,19 @@
           <w:b w:val="0"/>
           <w:sz w:val="22"/>
         </w:rPr>
-        <w:t xml:space="preserve">Genetic algorithms were used to allocate advertising budgets to various channels based on audience types and their average CTRs. The highest spending budget of 20% was allocated to Social, Audience 3 with the highest average CTR, while the lowest spend of 2% was allocated to Programmatic Channel, Audience 5 with the lowest CTR. The remaining variables were allocated budgets close to their average CTR to maximize overall CTR and satisfy the 100% spending </w:t>
-      </w:r>
-      <w:proofErr w:type="spellStart"/>
-      <w:r>
+        <w:t>Genetic algorithms were used to allocate advertising budgets to various channels based on audience types and their average CTRs. The highest spending budget of 20% was allocated to Social, Audience 3 with the highest average CTR, while the lowest spend of 2% was allocated to Programmatic Channel, Audience 5 with the lowest CTR. The remaining variables were allocated budgets close to their average CTR to maximize overall CTR and satisfy the 100% spending constraint.</w:t>
+      </w:r>
+    </w:p>
+    <w:p>
+      <w:pPr>
+        <w:pStyle w:val="hpereferences"/>
+        <w:jc w:val="left"/>
         <w:rPr>
           <w:rFonts w:ascii="Times New Roman" w:hAnsi="Times New Roman" w:cs="Times New Roman"/>
           <w:b w:val="0"/>
           <w:sz w:val="22"/>
         </w:rPr>
-        <w:t>constraint.</w:t>
-      </w:r>
-    </w:p>
-    <w:p>
-      <w:pPr>
-        <w:pStyle w:val="hpereferences"/>
-        <w:jc w:val="left"/>
-        <w:rPr>
-          <w:rFonts w:ascii="Times New Roman" w:hAnsi="Times New Roman" w:cs="Times New Roman"/>
-          <w:b w:val="0"/>
-          <w:sz w:val="22"/>
-        </w:rPr>
-      </w:pPr>
-      <w:proofErr w:type="spellEnd"/>
+      </w:pPr>
       <w:r>
         <w:rPr>
           <w:rFonts w:ascii="Times New Roman" w:hAnsi="Times New Roman" w:cs="Times New Roman"/>
@@ -3128,17 +3085,13 @@
       <w:pPr>
         <w:pStyle w:val="NormalWeb"/>
         <w:spacing w:before="0" w:beforeAutospacing="0" w:after="120" w:afterAutospacing="0"/>
-      </w:pPr>
-      <w:r>
         <w:rPr>
           <w:color w:val="333333"/>
           <w:sz w:val="22"/>
           <w:szCs w:val="22"/>
           <w:shd w:val="clear" w:color="auto" w:fill="FCFCFC"/>
         </w:rPr>
-        <w:t xml:space="preserve">User Response Learning for Directly Optimizing Campaign Performance in Display Advertising. Kan </w:t>
-      </w:r>
-      <w:proofErr w:type="spellStart"/>
+      </w:pPr>
       <w:r>
         <w:rPr>
           <w:color w:val="333333"/>
@@ -3146,9 +3099,9 @@
           <w:szCs w:val="22"/>
           <w:shd w:val="clear" w:color="auto" w:fill="FCFCFC"/>
         </w:rPr>
-        <w:t>Reny</w:t>
-      </w:r>
-      <w:proofErr w:type="spellEnd"/>
+        <w:t xml:space="preserve">User Response Learning for Directly Optimizing Campaign Performance in Display Advertising. Kan </w:t>
+      </w:r>
+      <w:proofErr w:type="spellStart"/>
       <w:r>
         <w:rPr>
           <w:color w:val="333333"/>
@@ -3156,9 +3109,9 @@
           <w:szCs w:val="22"/>
           <w:shd w:val="clear" w:color="auto" w:fill="FCFCFC"/>
         </w:rPr>
-        <w:t xml:space="preserve">, </w:t>
-      </w:r>
-      <w:proofErr w:type="spellStart"/>
+        <w:t>Reny</w:t>
+      </w:r>
+      <w:proofErr w:type="spellEnd"/>
       <w:r>
         <w:rPr>
           <w:color w:val="333333"/>
@@ -3166,9 +3119,9 @@
           <w:szCs w:val="22"/>
           <w:shd w:val="clear" w:color="auto" w:fill="FCFCFC"/>
         </w:rPr>
-        <w:t>Weinan</w:t>
-      </w:r>
-      <w:proofErr w:type="spellEnd"/>
+        <w:t xml:space="preserve">, </w:t>
+      </w:r>
+      <w:proofErr w:type="spellStart"/>
       <w:r>
         <w:rPr>
           <w:color w:val="333333"/>
@@ -3176,9 +3129,9 @@
           <w:szCs w:val="22"/>
           <w:shd w:val="clear" w:color="auto" w:fill="FCFCFC"/>
         </w:rPr>
-        <w:t xml:space="preserve"> </w:t>
-      </w:r>
-      <w:proofErr w:type="spellStart"/>
+        <w:t>Weinan</w:t>
+      </w:r>
+      <w:proofErr w:type="spellEnd"/>
       <w:r>
         <w:rPr>
           <w:color w:val="333333"/>
@@ -3186,9 +3139,9 @@
           <w:szCs w:val="22"/>
           <w:shd w:val="clear" w:color="auto" w:fill="FCFCFC"/>
         </w:rPr>
-        <w:t>Zhangy</w:t>
-      </w:r>
-      <w:proofErr w:type="spellEnd"/>
+        <w:t xml:space="preserve"> </w:t>
+      </w:r>
+      <w:proofErr w:type="spellStart"/>
       <w:r>
         <w:rPr>
           <w:color w:val="333333"/>
@@ -3196,9 +3149,9 @@
           <w:szCs w:val="22"/>
           <w:shd w:val="clear" w:color="auto" w:fill="FCFCFC"/>
         </w:rPr>
-        <w:t xml:space="preserve"> , </w:t>
-      </w:r>
-      <w:proofErr w:type="spellStart"/>
+        <w:t>Zhangy</w:t>
+      </w:r>
+      <w:proofErr w:type="spellEnd"/>
       <w:r>
         <w:rPr>
           <w:color w:val="333333"/>
@@ -3206,9 +3159,9 @@
           <w:szCs w:val="22"/>
           <w:shd w:val="clear" w:color="auto" w:fill="FCFCFC"/>
         </w:rPr>
-        <w:t>Yifei</w:t>
-      </w:r>
-      <w:proofErr w:type="spellEnd"/>
+        <w:t xml:space="preserve"> , </w:t>
+      </w:r>
+      <w:proofErr w:type="spellStart"/>
       <w:r>
         <w:rPr>
           <w:color w:val="333333"/>
@@ -3216,18 +3169,19 @@
           <w:szCs w:val="22"/>
           <w:shd w:val="clear" w:color="auto" w:fill="FCFCFC"/>
         </w:rPr>
-        <w:t xml:space="preserve"> Rong♯, Haifeng Zhang</w:t>
-      </w:r>
-      <w:r>
-        <w:rPr>
-          <w:rFonts w:ascii="Segoe UI Symbol" w:hAnsi="Segoe UI Symbol" w:cs="Segoe UI Symbol"/>
+        <w:t>Yifei</w:t>
+      </w:r>
+      <w:proofErr w:type="spellEnd"/>
+      <w:r>
+        <w:rPr>
           <w:color w:val="333333"/>
           <w:sz w:val="22"/>
           <w:szCs w:val="22"/>
           <w:shd w:val="clear" w:color="auto" w:fill="FCFCFC"/>
         </w:rPr>
-        <w:t>♮</w:t>
-      </w:r>
+        <w:t xml:space="preserve"> Rong, Haifeng Zhang, Yong </w:t>
+      </w:r>
+      <w:proofErr w:type="spellStart"/>
       <w:r>
         <w:rPr>
           <w:color w:val="333333"/>
@@ -3235,9 +3189,9 @@
           <w:szCs w:val="22"/>
           <w:shd w:val="clear" w:color="auto" w:fill="FCFCFC"/>
         </w:rPr>
-        <w:t xml:space="preserve">, Yong </w:t>
-      </w:r>
-      <w:proofErr w:type="spellStart"/>
+        <w:t>Yuy</w:t>
+      </w:r>
+      <w:proofErr w:type="spellEnd"/>
       <w:r>
         <w:rPr>
           <w:color w:val="333333"/>
@@ -3245,9 +3199,9 @@
           <w:szCs w:val="22"/>
           <w:shd w:val="clear" w:color="auto" w:fill="FCFCFC"/>
         </w:rPr>
-        <w:t>Yuy</w:t>
-      </w:r>
-      <w:proofErr w:type="spellEnd"/>
+        <w:t xml:space="preserve">, Jun </w:t>
+      </w:r>
+      <w:proofErr w:type="spellStart"/>
       <w:r>
         <w:rPr>
           <w:color w:val="333333"/>
@@ -3255,27 +3209,18 @@
           <w:szCs w:val="22"/>
           <w:shd w:val="clear" w:color="auto" w:fill="FCFCFC"/>
         </w:rPr>
-        <w:t xml:space="preserve">, Jun </w:t>
-      </w:r>
-      <w:proofErr w:type="spellStart"/>
-      <w:r>
-        <w:rPr>
-          <w:color w:val="333333"/>
-          <w:sz w:val="22"/>
-          <w:szCs w:val="22"/>
-          <w:shd w:val="clear" w:color="auto" w:fill="FCFCFC"/>
-        </w:rPr>
         <w:t>Wangz</w:t>
       </w:r>
       <w:proofErr w:type="spellEnd"/>
     </w:p>
+    <w:p>
+      <w:pPr>
+        <w:pStyle w:val="NormalWeb"/>
+        <w:spacing w:before="0" w:beforeAutospacing="0" w:after="120" w:afterAutospacing="0"/>
+      </w:pPr>
+    </w:p>
     <w:sectPr>
-      <w:headerReference w:type="even" r:id="rId17"/>
-      <w:headerReference w:type="default" r:id="rId18"/>
-      <w:footerReference w:type="even" r:id="rId19"/>
-      <w:footerReference w:type="default" r:id="rId20"/>
-      <w:headerReference w:type="first" r:id="rId21"/>
-      <w:footerReference w:type="first" r:id="rId22"/>
+      <w:footerReference w:type="default" r:id="rId17"/>
       <w:type w:val="continuous"/>
       <w:pgSz w:w="12240" w:h="15840" w:code="1"/>
       <w:pgMar w:top="1440" w:right="1440" w:bottom="1440" w:left="1440" w:header="720" w:footer="720" w:gutter="0"/>
@@ -3289,7 +3234,7 @@
 </file>
 
 <file path=word/endnotes.xml><?xml version="1.0" encoding="utf-8"?>
-<w:endnotes xmlns:wpc="http://schemas.microsoft.com/office/word/2010/wordprocessingCanvas" xmlns:cx="http://schemas.microsoft.com/office/drawing/2014/chartex" xmlns:cx1="http://schemas.microsoft.com/office/drawing/2015/9/8/chartex" xmlns:cx2="http://schemas.microsoft.com/office/drawing/2015/10/21/chartex" xmlns:cx3="http://schemas.microsoft.com/office/drawing/2016/5/9/chartex" xmlns:cx4="http://schemas.microsoft.com/office/drawing/2016/5/10/chartex" xmlns:cx5="http://schemas.microsoft.com/office/drawing/2016/5/11/chartex" xmlns:cx6="http://schemas.microsoft.com/office/drawing/2016/5/12/chartex" xmlns:cx7="http://schemas.microsoft.com/office/drawing/2016/5/13/chartex" xmlns:cx8="http://schemas.microsoft.com/office/drawing/2016/5/14/chartex" xmlns:mc="http://schemas.openxmlformats.org/markup-compatibility/2006" xmlns:aink="http://schemas.microsoft.com/office/drawing/2016/ink" xmlns:am3d="http://schemas.microsoft.com/office/drawing/2017/model3d" xmlns:o="urn:schemas-microsoft-com:office:office" xmlns:oel="http://schemas.microsoft.com/office/2019/extlst" xmlns:r="http://schemas.openxmlformats.org/officeDocument/2006/relationships" xmlns:m="http://schemas.openxmlformats.org/officeDocument/2006/math" xmlns:v="urn:schemas-microsoft-com:vml" xmlns:wp14="http://schemas.microsoft.com/office/word/2010/wordprocessingDrawing" xmlns:wp="http://schemas.openxmlformats.org/drawingml/2006/wordprocessingDrawing" xmlns:w10="urn:schemas-microsoft-com:office:word" xmlns:w="http://schemas.openxmlformats.org/wordprocessingml/2006/main" xmlns:w14="http://schemas.microsoft.com/office/word/2010/wordml" xmlns:w15="http://schemas.microsoft.com/office/word/2012/wordml" xmlns:w16cex="http://schemas.microsoft.com/office/word/2018/wordml/cex" xmlns:w16cid="http://schemas.microsoft.com/office/word/2016/wordml/cid" xmlns:w16="http://schemas.microsoft.com/office/word/2018/wordml" xmlns:w16sdtdh="http://schemas.microsoft.com/office/word/2020/wordml/sdtdatahash" xmlns:w16se="http://schemas.microsoft.com/office/word/2015/wordml/symex" xmlns:wpg="http://schemas.microsoft.com/office/word/2010/wordprocessingGroup" xmlns:wpi="http://schemas.microsoft.com/office/word/2010/wordprocessingInk" xmlns:wne="http://schemas.microsoft.com/office/word/2006/wordml" xmlns:wps="http://schemas.microsoft.com/office/word/2010/wordprocessingShape" mc:Ignorable="w14 w15 w16se w16cid w16 w16cex w16sdtdh wp14">
+<w:endnotes xmlns:wpc="http://schemas.microsoft.com/office/word/2010/wordprocessingCanvas" xmlns:cx="http://schemas.microsoft.com/office/drawing/2014/chartex" xmlns:cx1="http://schemas.microsoft.com/office/drawing/2015/9/8/chartex" xmlns:cx2="http://schemas.microsoft.com/office/drawing/2015/10/21/chartex" xmlns:cx3="http://schemas.microsoft.com/office/drawing/2016/5/9/chartex" xmlns:cx4="http://schemas.microsoft.com/office/drawing/2016/5/10/chartex" xmlns:cx5="http://schemas.microsoft.com/office/drawing/2016/5/11/chartex" xmlns:cx6="http://schemas.microsoft.com/office/drawing/2016/5/12/chartex" xmlns:cx7="http://schemas.microsoft.com/office/drawing/2016/5/13/chartex" xmlns:cx8="http://schemas.microsoft.com/office/drawing/2016/5/14/chartex" xmlns:mc="http://schemas.openxmlformats.org/markup-compatibility/2006" xmlns:aink="http://schemas.microsoft.com/office/drawing/2016/ink" xmlns:am3d="http://schemas.microsoft.com/office/drawing/2017/model3d" xmlns:o="urn:schemas-microsoft-com:office:office" xmlns:oel="http://schemas.microsoft.com/office/2019/extlst" xmlns:r="http://schemas.openxmlformats.org/officeDocument/2006/relationships" xmlns:m="http://schemas.openxmlformats.org/officeDocument/2006/math" xmlns:v="urn:schemas-microsoft-com:vml" xmlns:wp14="http://schemas.microsoft.com/office/word/2010/wordprocessingDrawing" xmlns:wp="http://schemas.openxmlformats.org/drawingml/2006/wordprocessingDrawing" xmlns:w10="urn:schemas-microsoft-com:office:word" xmlns:w="http://schemas.openxmlformats.org/wordprocessingml/2006/main" xmlns:w14="http://schemas.microsoft.com/office/word/2010/wordml" xmlns:w15="http://schemas.microsoft.com/office/word/2012/wordml" xmlns:w16cex="http://schemas.microsoft.com/office/word/2018/wordml/cex" xmlns:w16cid="http://schemas.microsoft.com/office/word/2016/wordml/cid" xmlns:w16="http://schemas.microsoft.com/office/word/2018/wordml" xmlns:w16du="http://schemas.microsoft.com/office/word/2023/wordml/word16du" xmlns:w16sdtdh="http://schemas.microsoft.com/office/word/2020/wordml/sdtdatahash" xmlns:w16se="http://schemas.microsoft.com/office/word/2015/wordml/symex" xmlns:wpg="http://schemas.microsoft.com/office/word/2010/wordprocessingGroup" xmlns:wpi="http://schemas.microsoft.com/office/word/2010/wordprocessingInk" xmlns:wne="http://schemas.microsoft.com/office/word/2006/wordml" xmlns:wps="http://schemas.microsoft.com/office/word/2010/wordprocessingShape" mc:Ignorable="w14 w15 w16se w16cid w16 w16cex w16sdtdh wp14">
   <w:endnote w:type="separator" w:id="-1">
     <w:p>
       <w:r>
@@ -3308,17 +3253,7 @@
 </file>
 
 <file path=word/footer1.xml><?xml version="1.0" encoding="utf-8"?>
-<w:ftr xmlns:wpc="http://schemas.microsoft.com/office/word/2010/wordprocessingCanvas" xmlns:cx="http://schemas.microsoft.com/office/drawing/2014/chartex" xmlns:cx1="http://schemas.microsoft.com/office/drawing/2015/9/8/chartex" xmlns:cx2="http://schemas.microsoft.com/office/drawing/2015/10/21/chartex" xmlns:cx3="http://schemas.microsoft.com/office/drawing/2016/5/9/chartex" xmlns:cx4="http://schemas.microsoft.com/office/drawing/2016/5/10/chartex" xmlns:cx5="http://schemas.microsoft.com/office/drawing/2016/5/11/chartex" xmlns:cx6="http://schemas.microsoft.com/office/drawing/2016/5/12/chartex" xmlns:cx7="http://schemas.microsoft.com/office/drawing/2016/5/13/chartex" xmlns:cx8="http://schemas.microsoft.com/office/drawing/2016/5/14/chartex" xmlns:mc="http://schemas.openxmlformats.org/markup-compatibility/2006" xmlns:aink="http://schemas.microsoft.com/office/drawing/2016/ink" xmlns:am3d="http://schemas.microsoft.com/office/drawing/2017/model3d" xmlns:o="urn:schemas-microsoft-com:office:office" xmlns:oel="http://schemas.microsoft.com/office/2019/extlst" xmlns:r="http://schemas.openxmlformats.org/officeDocument/2006/relationships" xmlns:m="http://schemas.openxmlformats.org/officeDocument/2006/math" xmlns:v="urn:schemas-microsoft-com:vml" xmlns:wp14="http://schemas.microsoft.com/office/word/2010/wordprocessingDrawing" xmlns:wp="http://schemas.openxmlformats.org/drawingml/2006/wordprocessingDrawing" xmlns:w10="urn:schemas-microsoft-com:office:word" xmlns:w="http://schemas.openxmlformats.org/wordprocessingml/2006/main" xmlns:w14="http://schemas.microsoft.com/office/word/2010/wordml" xmlns:w15="http://schemas.microsoft.com/office/word/2012/wordml" xmlns:w16cex="http://schemas.microsoft.com/office/word/2018/wordml/cex" xmlns:w16cid="http://schemas.microsoft.com/office/word/2016/wordml/cid" xmlns:w16="http://schemas.microsoft.com/office/word/2018/wordml" xmlns:w16sdtdh="http://schemas.microsoft.com/office/word/2020/wordml/sdtdatahash" xmlns:w16se="http://schemas.microsoft.com/office/word/2015/wordml/symex" xmlns:wpg="http://schemas.microsoft.com/office/word/2010/wordprocessingGroup" xmlns:wpi="http://schemas.microsoft.com/office/word/2010/wordprocessingInk" xmlns:wne="http://schemas.microsoft.com/office/word/2006/wordml" xmlns:wps="http://schemas.microsoft.com/office/word/2010/wordprocessingShape" mc:Ignorable="w14 w15 w16se w16cid w16 w16cex w16sdtdh wp14">
-  <w:p>
-    <w:pPr>
-      <w:pStyle w:val="Footer"/>
-    </w:pPr>
-  </w:p>
-</w:ftr>
-</file>
-
-<file path=word/footer2.xml><?xml version="1.0" encoding="utf-8"?>
-<w:ftr xmlns:wpc="http://schemas.microsoft.com/office/word/2010/wordprocessingCanvas" xmlns:cx="http://schemas.microsoft.com/office/drawing/2014/chartex" xmlns:cx1="http://schemas.microsoft.com/office/drawing/2015/9/8/chartex" xmlns:cx2="http://schemas.microsoft.com/office/drawing/2015/10/21/chartex" xmlns:cx3="http://schemas.microsoft.com/office/drawing/2016/5/9/chartex" xmlns:cx4="http://schemas.microsoft.com/office/drawing/2016/5/10/chartex" xmlns:cx5="http://schemas.microsoft.com/office/drawing/2016/5/11/chartex" xmlns:cx6="http://schemas.microsoft.com/office/drawing/2016/5/12/chartex" xmlns:cx7="http://schemas.microsoft.com/office/drawing/2016/5/13/chartex" xmlns:cx8="http://schemas.microsoft.com/office/drawing/2016/5/14/chartex" xmlns:mc="http://schemas.openxmlformats.org/markup-compatibility/2006" xmlns:aink="http://schemas.microsoft.com/office/drawing/2016/ink" xmlns:am3d="http://schemas.microsoft.com/office/drawing/2017/model3d" xmlns:o="urn:schemas-microsoft-com:office:office" xmlns:oel="http://schemas.microsoft.com/office/2019/extlst" xmlns:r="http://schemas.openxmlformats.org/officeDocument/2006/relationships" xmlns:m="http://schemas.openxmlformats.org/officeDocument/2006/math" xmlns:v="urn:schemas-microsoft-com:vml" xmlns:wp14="http://schemas.microsoft.com/office/word/2010/wordprocessingDrawing" xmlns:wp="http://schemas.openxmlformats.org/drawingml/2006/wordprocessingDrawing" xmlns:w10="urn:schemas-microsoft-com:office:word" xmlns:w="http://schemas.openxmlformats.org/wordprocessingml/2006/main" xmlns:w14="http://schemas.microsoft.com/office/word/2010/wordml" xmlns:w15="http://schemas.microsoft.com/office/word/2012/wordml" xmlns:w16cex="http://schemas.microsoft.com/office/word/2018/wordml/cex" xmlns:w16cid="http://schemas.microsoft.com/office/word/2016/wordml/cid" xmlns:w16="http://schemas.microsoft.com/office/word/2018/wordml" xmlns:w16sdtdh="http://schemas.microsoft.com/office/word/2020/wordml/sdtdatahash" xmlns:w16se="http://schemas.microsoft.com/office/word/2015/wordml/symex" xmlns:wpg="http://schemas.microsoft.com/office/word/2010/wordprocessingGroup" xmlns:wpi="http://schemas.microsoft.com/office/word/2010/wordprocessingInk" xmlns:wne="http://schemas.microsoft.com/office/word/2006/wordml" xmlns:wps="http://schemas.microsoft.com/office/word/2010/wordprocessingShape" mc:Ignorable="w14 w15 w16se w16cid w16 w16cex w16sdtdh wp14">
+<w:ftr xmlns:wpc="http://schemas.microsoft.com/office/word/2010/wordprocessingCanvas" xmlns:cx="http://schemas.microsoft.com/office/drawing/2014/chartex" xmlns:cx1="http://schemas.microsoft.com/office/drawing/2015/9/8/chartex" xmlns:cx2="http://schemas.microsoft.com/office/drawing/2015/10/21/chartex" xmlns:cx3="http://schemas.microsoft.com/office/drawing/2016/5/9/chartex" xmlns:cx4="http://schemas.microsoft.com/office/drawing/2016/5/10/chartex" xmlns:cx5="http://schemas.microsoft.com/office/drawing/2016/5/11/chartex" xmlns:cx6="http://schemas.microsoft.com/office/drawing/2016/5/12/chartex" xmlns:cx7="http://schemas.microsoft.com/office/drawing/2016/5/13/chartex" xmlns:cx8="http://schemas.microsoft.com/office/drawing/2016/5/14/chartex" xmlns:mc="http://schemas.openxmlformats.org/markup-compatibility/2006" xmlns:aink="http://schemas.microsoft.com/office/drawing/2016/ink" xmlns:am3d="http://schemas.microsoft.com/office/drawing/2017/model3d" xmlns:o="urn:schemas-microsoft-com:office:office" xmlns:oel="http://schemas.microsoft.com/office/2019/extlst" xmlns:r="http://schemas.openxmlformats.org/officeDocument/2006/relationships" xmlns:m="http://schemas.openxmlformats.org/officeDocument/2006/math" xmlns:v="urn:schemas-microsoft-com:vml" xmlns:wp14="http://schemas.microsoft.com/office/word/2010/wordprocessingDrawing" xmlns:wp="http://schemas.openxmlformats.org/drawingml/2006/wordprocessingDrawing" xmlns:w10="urn:schemas-microsoft-com:office:word" xmlns:w="http://schemas.openxmlformats.org/wordprocessingml/2006/main" xmlns:w14="http://schemas.microsoft.com/office/word/2010/wordml" xmlns:w15="http://schemas.microsoft.com/office/word/2012/wordml" xmlns:w16cex="http://schemas.microsoft.com/office/word/2018/wordml/cex" xmlns:w16cid="http://schemas.microsoft.com/office/word/2016/wordml/cid" xmlns:w16="http://schemas.microsoft.com/office/word/2018/wordml" xmlns:w16du="http://schemas.microsoft.com/office/word/2023/wordml/word16du" xmlns:w16sdtdh="http://schemas.microsoft.com/office/word/2020/wordml/sdtdatahash" xmlns:w16se="http://schemas.microsoft.com/office/word/2015/wordml/symex" xmlns:wpg="http://schemas.microsoft.com/office/word/2010/wordprocessingGroup" xmlns:wpi="http://schemas.microsoft.com/office/word/2010/wordprocessingInk" xmlns:wne="http://schemas.microsoft.com/office/word/2006/wordml" xmlns:wps="http://schemas.microsoft.com/office/word/2010/wordprocessingShape" mc:Ignorable="w14 w15 w16se w16cid w16 w16cex w16sdtdh wp14">
   <w:sdt>
     <w:sdtPr>
       <w:id w:val="4335600"/>
@@ -3368,18 +3303,8 @@
 </w:ftr>
 </file>
 
-<file path=word/footer3.xml><?xml version="1.0" encoding="utf-8"?>
-<w:ftr xmlns:wpc="http://schemas.microsoft.com/office/word/2010/wordprocessingCanvas" xmlns:cx="http://schemas.microsoft.com/office/drawing/2014/chartex" xmlns:cx1="http://schemas.microsoft.com/office/drawing/2015/9/8/chartex" xmlns:cx2="http://schemas.microsoft.com/office/drawing/2015/10/21/chartex" xmlns:cx3="http://schemas.microsoft.com/office/drawing/2016/5/9/chartex" xmlns:cx4="http://schemas.microsoft.com/office/drawing/2016/5/10/chartex" xmlns:cx5="http://schemas.microsoft.com/office/drawing/2016/5/11/chartex" xmlns:cx6="http://schemas.microsoft.com/office/drawing/2016/5/12/chartex" xmlns:cx7="http://schemas.microsoft.com/office/drawing/2016/5/13/chartex" xmlns:cx8="http://schemas.microsoft.com/office/drawing/2016/5/14/chartex" xmlns:mc="http://schemas.openxmlformats.org/markup-compatibility/2006" xmlns:aink="http://schemas.microsoft.com/office/drawing/2016/ink" xmlns:am3d="http://schemas.microsoft.com/office/drawing/2017/model3d" xmlns:o="urn:schemas-microsoft-com:office:office" xmlns:oel="http://schemas.microsoft.com/office/2019/extlst" xmlns:r="http://schemas.openxmlformats.org/officeDocument/2006/relationships" xmlns:m="http://schemas.openxmlformats.org/officeDocument/2006/math" xmlns:v="urn:schemas-microsoft-com:vml" xmlns:wp14="http://schemas.microsoft.com/office/word/2010/wordprocessingDrawing" xmlns:wp="http://schemas.openxmlformats.org/drawingml/2006/wordprocessingDrawing" xmlns:w10="urn:schemas-microsoft-com:office:word" xmlns:w="http://schemas.openxmlformats.org/wordprocessingml/2006/main" xmlns:w14="http://schemas.microsoft.com/office/word/2010/wordml" xmlns:w15="http://schemas.microsoft.com/office/word/2012/wordml" xmlns:w16cex="http://schemas.microsoft.com/office/word/2018/wordml/cex" xmlns:w16cid="http://schemas.microsoft.com/office/word/2016/wordml/cid" xmlns:w16="http://schemas.microsoft.com/office/word/2018/wordml" xmlns:w16sdtdh="http://schemas.microsoft.com/office/word/2020/wordml/sdtdatahash" xmlns:w16se="http://schemas.microsoft.com/office/word/2015/wordml/symex" xmlns:wpg="http://schemas.microsoft.com/office/word/2010/wordprocessingGroup" xmlns:wpi="http://schemas.microsoft.com/office/word/2010/wordprocessingInk" xmlns:wne="http://schemas.microsoft.com/office/word/2006/wordml" xmlns:wps="http://schemas.microsoft.com/office/word/2010/wordprocessingShape" mc:Ignorable="w14 w15 w16se w16cid w16 w16cex w16sdtdh wp14">
-  <w:p>
-    <w:pPr>
-      <w:pStyle w:val="Footer"/>
-    </w:pPr>
-  </w:p>
-</w:ftr>
-</file>
-
 <file path=word/footnotes.xml><?xml version="1.0" encoding="utf-8"?>
-<w:footnotes xmlns:wpc="http://schemas.microsoft.com/office/word/2010/wordprocessingCanvas" xmlns:cx="http://schemas.microsoft.com/office/drawing/2014/chartex" xmlns:cx1="http://schemas.microsoft.com/office/drawing/2015/9/8/chartex" xmlns:cx2="http://schemas.microsoft.com/office/drawing/2015/10/21/chartex" xmlns:cx3="http://schemas.microsoft.com/office/drawing/2016/5/9/chartex" xmlns:cx4="http://schemas.microsoft.com/office/drawing/2016/5/10/chartex" xmlns:cx5="http://schemas.microsoft.com/office/drawing/2016/5/11/chartex" xmlns:cx6="http://schemas.microsoft.com/office/drawing/2016/5/12/chartex" xmlns:cx7="http://schemas.microsoft.com/office/drawing/2016/5/13/chartex" xmlns:cx8="http://schemas.microsoft.com/office/drawing/2016/5/14/chartex" xmlns:mc="http://schemas.openxmlformats.org/markup-compatibility/2006" xmlns:aink="http://schemas.microsoft.com/office/drawing/2016/ink" xmlns:am3d="http://schemas.microsoft.com/office/drawing/2017/model3d" xmlns:o="urn:schemas-microsoft-com:office:office" xmlns:oel="http://schemas.microsoft.com/office/2019/extlst" xmlns:r="http://schemas.openxmlformats.org/officeDocument/2006/relationships" xmlns:m="http://schemas.openxmlformats.org/officeDocument/2006/math" xmlns:v="urn:schemas-microsoft-com:vml" xmlns:wp14="http://schemas.microsoft.com/office/word/2010/wordprocessingDrawing" xmlns:wp="http://schemas.openxmlformats.org/drawingml/2006/wordprocessingDrawing" xmlns:w10="urn:schemas-microsoft-com:office:word" xmlns:w="http://schemas.openxmlformats.org/wordprocessingml/2006/main" xmlns:w14="http://schemas.microsoft.com/office/word/2010/wordml" xmlns:w15="http://schemas.microsoft.com/office/word/2012/wordml" xmlns:w16cex="http://schemas.microsoft.com/office/word/2018/wordml/cex" xmlns:w16cid="http://schemas.microsoft.com/office/word/2016/wordml/cid" xmlns:w16="http://schemas.microsoft.com/office/word/2018/wordml" xmlns:w16sdtdh="http://schemas.microsoft.com/office/word/2020/wordml/sdtdatahash" xmlns:w16se="http://schemas.microsoft.com/office/word/2015/wordml/symex" xmlns:wpg="http://schemas.microsoft.com/office/word/2010/wordprocessingGroup" xmlns:wpi="http://schemas.microsoft.com/office/word/2010/wordprocessingInk" xmlns:wne="http://schemas.microsoft.com/office/word/2006/wordml" xmlns:wps="http://schemas.microsoft.com/office/word/2010/wordprocessingShape" mc:Ignorable="w14 w15 w16se w16cid w16 w16cex w16sdtdh wp14">
+<w:footnotes xmlns:wpc="http://schemas.microsoft.com/office/word/2010/wordprocessingCanvas" xmlns:cx="http://schemas.microsoft.com/office/drawing/2014/chartex" xmlns:cx1="http://schemas.microsoft.com/office/drawing/2015/9/8/chartex" xmlns:cx2="http://schemas.microsoft.com/office/drawing/2015/10/21/chartex" xmlns:cx3="http://schemas.microsoft.com/office/drawing/2016/5/9/chartex" xmlns:cx4="http://schemas.microsoft.com/office/drawing/2016/5/10/chartex" xmlns:cx5="http://schemas.microsoft.com/office/drawing/2016/5/11/chartex" xmlns:cx6="http://schemas.microsoft.com/office/drawing/2016/5/12/chartex" xmlns:cx7="http://schemas.microsoft.com/office/drawing/2016/5/13/chartex" xmlns:cx8="http://schemas.microsoft.com/office/drawing/2016/5/14/chartex" xmlns:mc="http://schemas.openxmlformats.org/markup-compatibility/2006" xmlns:aink="http://schemas.microsoft.com/office/drawing/2016/ink" xmlns:am3d="http://schemas.microsoft.com/office/drawing/2017/model3d" xmlns:o="urn:schemas-microsoft-com:office:office" xmlns:oel="http://schemas.microsoft.com/office/2019/extlst" xmlns:r="http://schemas.openxmlformats.org/officeDocument/2006/relationships" xmlns:m="http://schemas.openxmlformats.org/officeDocument/2006/math" xmlns:v="urn:schemas-microsoft-com:vml" xmlns:wp14="http://schemas.microsoft.com/office/word/2010/wordprocessingDrawing" xmlns:wp="http://schemas.openxmlformats.org/drawingml/2006/wordprocessingDrawing" xmlns:w10="urn:schemas-microsoft-com:office:word" xmlns:w="http://schemas.openxmlformats.org/wordprocessingml/2006/main" xmlns:w14="http://schemas.microsoft.com/office/word/2010/wordml" xmlns:w15="http://schemas.microsoft.com/office/word/2012/wordml" xmlns:w16cex="http://schemas.microsoft.com/office/word/2018/wordml/cex" xmlns:w16cid="http://schemas.microsoft.com/office/word/2016/wordml/cid" xmlns:w16="http://schemas.microsoft.com/office/word/2018/wordml" xmlns:w16du="http://schemas.microsoft.com/office/word/2023/wordml/word16du" xmlns:w16sdtdh="http://schemas.microsoft.com/office/word/2020/wordml/sdtdatahash" xmlns:w16se="http://schemas.microsoft.com/office/word/2015/wordml/symex" xmlns:wpg="http://schemas.microsoft.com/office/word/2010/wordprocessingGroup" xmlns:wpi="http://schemas.microsoft.com/office/word/2010/wordprocessingInk" xmlns:wne="http://schemas.microsoft.com/office/word/2006/wordml" xmlns:wps="http://schemas.microsoft.com/office/word/2010/wordprocessingShape" mc:Ignorable="w14 w15 w16se w16cid w16 w16cex w16sdtdh wp14">
   <w:footnote w:type="separator" w:id="-1">
     <w:p>
       <w:r>
@@ -3397,38 +3322,8 @@
 </w:footnotes>
 </file>
 
-<file path=word/header1.xml><?xml version="1.0" encoding="utf-8"?>
-<w:hdr xmlns:wpc="http://schemas.microsoft.com/office/word/2010/wordprocessingCanvas" xmlns:cx="http://schemas.microsoft.com/office/drawing/2014/chartex" xmlns:cx1="http://schemas.microsoft.com/office/drawing/2015/9/8/chartex" xmlns:cx2="http://schemas.microsoft.com/office/drawing/2015/10/21/chartex" xmlns:cx3="http://schemas.microsoft.com/office/drawing/2016/5/9/chartex" xmlns:cx4="http://schemas.microsoft.com/office/drawing/2016/5/10/chartex" xmlns:cx5="http://schemas.microsoft.com/office/drawing/2016/5/11/chartex" xmlns:cx6="http://schemas.microsoft.com/office/drawing/2016/5/12/chartex" xmlns:cx7="http://schemas.microsoft.com/office/drawing/2016/5/13/chartex" xmlns:cx8="http://schemas.microsoft.com/office/drawing/2016/5/14/chartex" xmlns:mc="http://schemas.openxmlformats.org/markup-compatibility/2006" xmlns:aink="http://schemas.microsoft.com/office/drawing/2016/ink" xmlns:am3d="http://schemas.microsoft.com/office/drawing/2017/model3d" xmlns:o="urn:schemas-microsoft-com:office:office" xmlns:oel="http://schemas.microsoft.com/office/2019/extlst" xmlns:r="http://schemas.openxmlformats.org/officeDocument/2006/relationships" xmlns:m="http://schemas.openxmlformats.org/officeDocument/2006/math" xmlns:v="urn:schemas-microsoft-com:vml" xmlns:wp14="http://schemas.microsoft.com/office/word/2010/wordprocessingDrawing" xmlns:wp="http://schemas.openxmlformats.org/drawingml/2006/wordprocessingDrawing" xmlns:w10="urn:schemas-microsoft-com:office:word" xmlns:w="http://schemas.openxmlformats.org/wordprocessingml/2006/main" xmlns:w14="http://schemas.microsoft.com/office/word/2010/wordml" xmlns:w15="http://schemas.microsoft.com/office/word/2012/wordml" xmlns:w16cex="http://schemas.microsoft.com/office/word/2018/wordml/cex" xmlns:w16cid="http://schemas.microsoft.com/office/word/2016/wordml/cid" xmlns:w16="http://schemas.microsoft.com/office/word/2018/wordml" xmlns:w16sdtdh="http://schemas.microsoft.com/office/word/2020/wordml/sdtdatahash" xmlns:w16se="http://schemas.microsoft.com/office/word/2015/wordml/symex" xmlns:wpg="http://schemas.microsoft.com/office/word/2010/wordprocessingGroup" xmlns:wpi="http://schemas.microsoft.com/office/word/2010/wordprocessingInk" xmlns:wne="http://schemas.microsoft.com/office/word/2006/wordml" xmlns:wps="http://schemas.microsoft.com/office/word/2010/wordprocessingShape" mc:Ignorable="w14 w15 w16se w16cid w16 w16cex w16sdtdh wp14">
-  <w:p>
-    <w:pPr>
-      <w:pStyle w:val="Header"/>
-    </w:pPr>
-  </w:p>
-</w:hdr>
-</file>
-
-<file path=word/header2.xml><?xml version="1.0" encoding="utf-8"?>
-<w:hdr xmlns:wpc="http://schemas.microsoft.com/office/word/2010/wordprocessingCanvas" xmlns:cx="http://schemas.microsoft.com/office/drawing/2014/chartex" xmlns:cx1="http://schemas.microsoft.com/office/drawing/2015/9/8/chartex" xmlns:cx2="http://schemas.microsoft.com/office/drawing/2015/10/21/chartex" xmlns:cx3="http://schemas.microsoft.com/office/drawing/2016/5/9/chartex" xmlns:cx4="http://schemas.microsoft.com/office/drawing/2016/5/10/chartex" xmlns:cx5="http://schemas.microsoft.com/office/drawing/2016/5/11/chartex" xmlns:cx6="http://schemas.microsoft.com/office/drawing/2016/5/12/chartex" xmlns:cx7="http://schemas.microsoft.com/office/drawing/2016/5/13/chartex" xmlns:cx8="http://schemas.microsoft.com/office/drawing/2016/5/14/chartex" xmlns:mc="http://schemas.openxmlformats.org/markup-compatibility/2006" xmlns:aink="http://schemas.microsoft.com/office/drawing/2016/ink" xmlns:am3d="http://schemas.microsoft.com/office/drawing/2017/model3d" xmlns:o="urn:schemas-microsoft-com:office:office" xmlns:oel="http://schemas.microsoft.com/office/2019/extlst" xmlns:r="http://schemas.openxmlformats.org/officeDocument/2006/relationships" xmlns:m="http://schemas.openxmlformats.org/officeDocument/2006/math" xmlns:v="urn:schemas-microsoft-com:vml" xmlns:wp14="http://schemas.microsoft.com/office/word/2010/wordprocessingDrawing" xmlns:wp="http://schemas.openxmlformats.org/drawingml/2006/wordprocessingDrawing" xmlns:w10="urn:schemas-microsoft-com:office:word" xmlns:w="http://schemas.openxmlformats.org/wordprocessingml/2006/main" xmlns:w14="http://schemas.microsoft.com/office/word/2010/wordml" xmlns:w15="http://schemas.microsoft.com/office/word/2012/wordml" xmlns:w16cex="http://schemas.microsoft.com/office/word/2018/wordml/cex" xmlns:w16cid="http://schemas.microsoft.com/office/word/2016/wordml/cid" xmlns:w16="http://schemas.microsoft.com/office/word/2018/wordml" xmlns:w16sdtdh="http://schemas.microsoft.com/office/word/2020/wordml/sdtdatahash" xmlns:w16se="http://schemas.microsoft.com/office/word/2015/wordml/symex" xmlns:wpg="http://schemas.microsoft.com/office/word/2010/wordprocessingGroup" xmlns:wpi="http://schemas.microsoft.com/office/word/2010/wordprocessingInk" xmlns:wne="http://schemas.microsoft.com/office/word/2006/wordml" xmlns:wps="http://schemas.microsoft.com/office/word/2010/wordprocessingShape" mc:Ignorable="w14 w15 w16se w16cid w16 w16cex w16sdtdh wp14">
-  <w:p>
-    <w:pPr>
-      <w:pStyle w:val="Header"/>
-    </w:pPr>
-  </w:p>
-</w:hdr>
-</file>
-
-<file path=word/header3.xml><?xml version="1.0" encoding="utf-8"?>
-<w:hdr xmlns:wpc="http://schemas.microsoft.com/office/word/2010/wordprocessingCanvas" xmlns:cx="http://schemas.microsoft.com/office/drawing/2014/chartex" xmlns:cx1="http://schemas.microsoft.com/office/drawing/2015/9/8/chartex" xmlns:cx2="http://schemas.microsoft.com/office/drawing/2015/10/21/chartex" xmlns:cx3="http://schemas.microsoft.com/office/drawing/2016/5/9/chartex" xmlns:cx4="http://schemas.microsoft.com/office/drawing/2016/5/10/chartex" xmlns:cx5="http://schemas.microsoft.com/office/drawing/2016/5/11/chartex" xmlns:cx6="http://schemas.microsoft.com/office/drawing/2016/5/12/chartex" xmlns:cx7="http://schemas.microsoft.com/office/drawing/2016/5/13/chartex" xmlns:cx8="http://schemas.microsoft.com/office/drawing/2016/5/14/chartex" xmlns:mc="http://schemas.openxmlformats.org/markup-compatibility/2006" xmlns:aink="http://schemas.microsoft.com/office/drawing/2016/ink" xmlns:am3d="http://schemas.microsoft.com/office/drawing/2017/model3d" xmlns:o="urn:schemas-microsoft-com:office:office" xmlns:oel="http://schemas.microsoft.com/office/2019/extlst" xmlns:r="http://schemas.openxmlformats.org/officeDocument/2006/relationships" xmlns:m="http://schemas.openxmlformats.org/officeDocument/2006/math" xmlns:v="urn:schemas-microsoft-com:vml" xmlns:wp14="http://schemas.microsoft.com/office/word/2010/wordprocessingDrawing" xmlns:wp="http://schemas.openxmlformats.org/drawingml/2006/wordprocessingDrawing" xmlns:w10="urn:schemas-microsoft-com:office:word" xmlns:w="http://schemas.openxmlformats.org/wordprocessingml/2006/main" xmlns:w14="http://schemas.microsoft.com/office/word/2010/wordml" xmlns:w15="http://schemas.microsoft.com/office/word/2012/wordml" xmlns:w16cex="http://schemas.microsoft.com/office/word/2018/wordml/cex" xmlns:w16cid="http://schemas.microsoft.com/office/word/2016/wordml/cid" xmlns:w16="http://schemas.microsoft.com/office/word/2018/wordml" xmlns:w16sdtdh="http://schemas.microsoft.com/office/word/2020/wordml/sdtdatahash" xmlns:w16se="http://schemas.microsoft.com/office/word/2015/wordml/symex" xmlns:wpg="http://schemas.microsoft.com/office/word/2010/wordprocessingGroup" xmlns:wpi="http://schemas.microsoft.com/office/word/2010/wordprocessingInk" xmlns:wne="http://schemas.microsoft.com/office/word/2006/wordml" xmlns:wps="http://schemas.microsoft.com/office/word/2010/wordprocessingShape" mc:Ignorable="w14 w15 w16se w16cid w16 w16cex w16sdtdh wp14">
-  <w:p>
-    <w:pPr>
-      <w:pStyle w:val="Header"/>
-    </w:pPr>
-  </w:p>
-</w:hdr>
-</file>
-
 <file path=word/numbering.xml><?xml version="1.0" encoding="utf-8"?>
-<w:numbering xmlns:wpc="http://schemas.microsoft.com/office/word/2010/wordprocessingCanvas" xmlns:cx="http://schemas.microsoft.com/office/drawing/2014/chartex" xmlns:cx1="http://schemas.microsoft.com/office/drawing/2015/9/8/chartex" xmlns:cx2="http://schemas.microsoft.com/office/drawing/2015/10/21/chartex" xmlns:cx3="http://schemas.microsoft.com/office/drawing/2016/5/9/chartex" xmlns:cx4="http://schemas.microsoft.com/office/drawing/2016/5/10/chartex" xmlns:cx5="http://schemas.microsoft.com/office/drawing/2016/5/11/chartex" xmlns:cx6="http://schemas.microsoft.com/office/drawing/2016/5/12/chartex" xmlns:cx7="http://schemas.microsoft.com/office/drawing/2016/5/13/chartex" xmlns:cx8="http://schemas.microsoft.com/office/drawing/2016/5/14/chartex" xmlns:mc="http://schemas.openxmlformats.org/markup-compatibility/2006" xmlns:aink="http://schemas.microsoft.com/office/drawing/2016/ink" xmlns:am3d="http://schemas.microsoft.com/office/drawing/2017/model3d" xmlns:o="urn:schemas-microsoft-com:office:office" xmlns:oel="http://schemas.microsoft.com/office/2019/extlst" xmlns:r="http://schemas.openxmlformats.org/officeDocument/2006/relationships" xmlns:m="http://schemas.openxmlformats.org/officeDocument/2006/math" xmlns:v="urn:schemas-microsoft-com:vml" xmlns:wp14="http://schemas.microsoft.com/office/word/2010/wordprocessingDrawing" xmlns:wp="http://schemas.openxmlformats.org/drawingml/2006/wordprocessingDrawing" xmlns:w10="urn:schemas-microsoft-com:office:word" xmlns:w="http://schemas.openxmlformats.org/wordprocessingml/2006/main" xmlns:w14="http://schemas.microsoft.com/office/word/2010/wordml" xmlns:w15="http://schemas.microsoft.com/office/word/2012/wordml" xmlns:w16cex="http://schemas.microsoft.com/office/word/2018/wordml/cex" xmlns:w16cid="http://schemas.microsoft.com/office/word/2016/wordml/cid" xmlns:w16="http://schemas.microsoft.com/office/word/2018/wordml" xmlns:w16sdtdh="http://schemas.microsoft.com/office/word/2020/wordml/sdtdatahash" xmlns:w16se="http://schemas.microsoft.com/office/word/2015/wordml/symex" xmlns:wpg="http://schemas.microsoft.com/office/word/2010/wordprocessingGroup" xmlns:wpi="http://schemas.microsoft.com/office/word/2010/wordprocessingInk" xmlns:wne="http://schemas.microsoft.com/office/word/2006/wordml" xmlns:wps="http://schemas.microsoft.com/office/word/2010/wordprocessingShape" mc:Ignorable="w14 w15 w16se w16cid w16 w16cex w16sdtdh wp14">
+<w:numbering xmlns:wpc="http://schemas.microsoft.com/office/word/2010/wordprocessingCanvas" xmlns:cx="http://schemas.microsoft.com/office/drawing/2014/chartex" xmlns:cx1="http://schemas.microsoft.com/office/drawing/2015/9/8/chartex" xmlns:cx2="http://schemas.microsoft.com/office/drawing/2015/10/21/chartex" xmlns:cx3="http://schemas.microsoft.com/office/drawing/2016/5/9/chartex" xmlns:cx4="http://schemas.microsoft.com/office/drawing/2016/5/10/chartex" xmlns:cx5="http://schemas.microsoft.com/office/drawing/2016/5/11/chartex" xmlns:cx6="http://schemas.microsoft.com/office/drawing/2016/5/12/chartex" xmlns:cx7="http://schemas.microsoft.com/office/drawing/2016/5/13/chartex" xmlns:cx8="http://schemas.microsoft.com/office/drawing/2016/5/14/chartex" xmlns:mc="http://schemas.openxmlformats.org/markup-compatibility/2006" xmlns:aink="http://schemas.microsoft.com/office/drawing/2016/ink" xmlns:am3d="http://schemas.microsoft.com/office/drawing/2017/model3d" xmlns:o="urn:schemas-microsoft-com:office:office" xmlns:oel="http://schemas.microsoft.com/office/2019/extlst" xmlns:r="http://schemas.openxmlformats.org/officeDocument/2006/relationships" xmlns:m="http://schemas.openxmlformats.org/officeDocument/2006/math" xmlns:v="urn:schemas-microsoft-com:vml" xmlns:wp14="http://schemas.microsoft.com/office/word/2010/wordprocessingDrawing" xmlns:wp="http://schemas.openxmlformats.org/drawingml/2006/wordprocessingDrawing" xmlns:w10="urn:schemas-microsoft-com:office:word" xmlns:w="http://schemas.openxmlformats.org/wordprocessingml/2006/main" xmlns:w14="http://schemas.microsoft.com/office/word/2010/wordml" xmlns:w15="http://schemas.microsoft.com/office/word/2012/wordml" xmlns:w16cex="http://schemas.microsoft.com/office/word/2018/wordml/cex" xmlns:w16cid="http://schemas.microsoft.com/office/word/2016/wordml/cid" xmlns:w16="http://schemas.microsoft.com/office/word/2018/wordml" xmlns:w16du="http://schemas.microsoft.com/office/word/2023/wordml/word16du" xmlns:w16sdtdh="http://schemas.microsoft.com/office/word/2020/wordml/sdtdatahash" xmlns:w16se="http://schemas.microsoft.com/office/word/2015/wordml/symex" xmlns:wpg="http://schemas.microsoft.com/office/word/2010/wordprocessingGroup" xmlns:wpi="http://schemas.microsoft.com/office/word/2010/wordprocessingInk" xmlns:wne="http://schemas.microsoft.com/office/word/2006/wordml" xmlns:wps="http://schemas.microsoft.com/office/word/2010/wordprocessingShape" mc:Ignorable="w14 w15 w16se w16cid w16 w16cex w16sdtdh wp14">
   <w:abstractNum w:abstractNumId="0" w15:restartNumberingAfterBreak="0">
     <w:nsid w:val="0DCD342E"/>
     <w:multiLevelType w:val="hybridMultilevel"/>
@@ -3521,8 +3416,8 @@
   <w:abstractNum w:abstractNumId="1" w15:restartNumberingAfterBreak="0">
     <w:nsid w:val="4F495B51"/>
     <w:multiLevelType w:val="hybridMultilevel"/>
-    <w:tmpl w:val="B7D0160A"/>
-    <w:lvl w:ilvl="0" w:tplc="0809000F">
+    <w:tmpl w:val="19DC6004"/>
+    <w:lvl w:ilvl="0" w:tplc="1136A0E0">
       <w:start w:val="1"/>
       <w:numFmt w:val="decimal"/>
       <w:lvlText w:val="%1."/>
@@ -3532,6 +3427,8 @@
       </w:pPr>
       <w:rPr>
         <w:rFonts w:hint="default"/>
+        <w:b/>
+        <w:bCs/>
       </w:rPr>
     </w:lvl>
     <w:lvl w:ilvl="1" w:tplc="08090019" w:tentative="1">
@@ -5040,15 +4937,6 @@
 </file>
 
 <file path=customXml/item1.xml><?xml version="1.0" encoding="utf-8"?>
-<?mso-contentType ?>
-<FormTemplates xmlns="http://schemas.microsoft.com/sharepoint/v3/contenttype/forms">
-  <Display>DocumentLibraryForm</Display>
-  <Edit>DocumentLibraryForm</Edit>
-  <New>DocumentLibraryForm</New>
-</FormTemplates>
-</file>
-
-<file path=customXml/item2.xml><?xml version="1.0" encoding="utf-8"?>
 <ct:contentTypeSchema xmlns:ct="http://schemas.microsoft.com/office/2006/metadata/contentType" xmlns:ma="http://schemas.microsoft.com/office/2006/metadata/properties/metaAttributes" ct:_="" ma:_="" ma:contentTypeName="Document" ma:contentTypeID="0x010100B160FDB8D23B0B4C8E04CDC6249A7058" ma:contentTypeVersion="15" ma:contentTypeDescription="Create a new document." ma:contentTypeScope="" ma:versionID="12981b4f4e1c5d13ea60c3078f36f098">
   <xsd:schema xmlns:xsd="http://www.w3.org/2001/XMLSchema" xmlns:xs="http://www.w3.org/2001/XMLSchema" xmlns:p="http://schemas.microsoft.com/office/2006/metadata/properties" xmlns:ns2="9eab152d-9351-4004-b540-cd9e4741319e" xmlns:ns3="3f4735d9-5d49-4678-8033-ac8f2e785137" xmlns:ns4="528dc42b-a8a9-4871-b1aa-61453096122c" targetNamespace="http://schemas.microsoft.com/office/2006/metadata/properties" ma:root="true" ma:fieldsID="2811a1895f378ecf5006ec575cdaf88d" ns2:_="" ns3:_="" ns4:_="">
     <xsd:import namespace="9eab152d-9351-4004-b540-cd9e4741319e"/>
@@ -5290,7 +5178,7 @@
 </ct:contentTypeSchema>
 </file>
 
-<file path=customXml/item3.xml><?xml version="1.0" encoding="utf-8"?>
+<file path=customXml/item2.xml><?xml version="1.0" encoding="utf-8"?>
 <p:properties xmlns:p="http://schemas.microsoft.com/office/2006/metadata/properties" xmlns:xsi="http://www.w3.org/2001/XMLSchema-instance">
   <documentManagement>
     <lcf76f155ced4ddcb4097134ff3c332f xmlns="9eab152d-9351-4004-b540-cd9e4741319e">
@@ -5301,15 +5189,16 @@
 </p:properties>
 </file>
 
-<file path=customXml/itemProps1.xml><?xml version="1.0" encoding="utf-8"?>
-<ds:datastoreItem xmlns:ds="http://schemas.openxmlformats.org/officeDocument/2006/customXml" ds:itemID="{BC2AECB8-0FD5-456E-8F36-18684AEE2354}">
-  <ds:schemaRefs>
-    <ds:schemaRef ds:uri="http://schemas.microsoft.com/sharepoint/v3/contenttype/forms"/>
-  </ds:schemaRefs>
-</ds:datastoreItem>
+<file path=customXml/item3.xml><?xml version="1.0" encoding="utf-8"?>
+<?mso-contentType ?>
+<FormTemplates xmlns="http://schemas.microsoft.com/sharepoint/v3/contenttype/forms">
+  <Display>DocumentLibraryForm</Display>
+  <Edit>DocumentLibraryForm</Edit>
+  <New>DocumentLibraryForm</New>
+</FormTemplates>
 </file>
 
-<file path=customXml/itemProps2.xml><?xml version="1.0" encoding="utf-8"?>
+<file path=customXml/itemProps1.xml><?xml version="1.0" encoding="utf-8"?>
 <ds:datastoreItem xmlns:ds="http://schemas.openxmlformats.org/officeDocument/2006/customXml" ds:itemID="{B2E875EE-E0A6-4855-87A3-38CAE8F5AC58}">
   <ds:schemaRefs>
     <ds:schemaRef ds:uri="http://schemas.microsoft.com/office/2006/metadata/contentType"/>
@@ -5329,7 +5218,7 @@
 </ds:datastoreItem>
 </file>
 
-<file path=customXml/itemProps3.xml><?xml version="1.0" encoding="utf-8"?>
+<file path=customXml/itemProps2.xml><?xml version="1.0" encoding="utf-8"?>
 <ds:datastoreItem xmlns:ds="http://schemas.openxmlformats.org/officeDocument/2006/customXml" ds:itemID="{9665D616-F11F-45A7-A825-3A981B2FC4FF}">
   <ds:schemaRefs>
     <ds:schemaRef ds:uri="http://schemas.microsoft.com/office/2006/metadata/properties"/>
@@ -5338,4 +5227,12 @@
     <ds:schemaRef ds:uri="528dc42b-a8a9-4871-b1aa-61453096122c"/>
   </ds:schemaRefs>
 </ds:datastoreItem>
+</file>
+
+<file path=customXml/itemProps3.xml><?xml version="1.0" encoding="utf-8"?>
+<ds:datastoreItem xmlns:ds="http://schemas.openxmlformats.org/officeDocument/2006/customXml" ds:itemID="{BC2AECB8-0FD5-456E-8F36-18684AEE2354}">
+  <ds:schemaRefs>
+    <ds:schemaRef ds:uri="http://schemas.microsoft.com/sharepoint/v3/contenttype/forms"/>
+  </ds:schemaRefs>
+</ds:datastoreItem>
 </file>
</xml_diff>